<commit_message>
Zrobione zadanie 4 i troche 3
</commit_message>
<xml_diff>
--- a/Desktop/zadaniadodatkowe.docx
+++ b/Desktop/zadaniadodatkowe.docx
@@ -2,7 +2,67 @@
 <file path=word/document.xml><?xml version="1.0" encoding="utf-8"?>
 <w:document xmlns:ve="http://schemas.openxmlformats.org/markup-compatibility/2006" xmlns:o="urn:schemas-microsoft-com:office:office" xmlns:r="http://schemas.openxmlformats.org/officeDocument/2006/relationships" xmlns:m="http://schemas.openxmlformats.org/officeDocument/2006/math" xmlns:v="urn:schemas-microsoft-com:vml" xmlns:wp="http://schemas.openxmlformats.org/drawingml/2006/wordprocessingDrawing" xmlns:w10="urn:schemas-microsoft-com:office:word" xmlns:w="http://schemas.openxmlformats.org/wordprocessingml/2006/main" xmlns:wne="http://schemas.microsoft.com/office/word/2006/wordml">
   <w:body>
-    <w:p/>
+    <w:p>
+      <w:r>
+        <w:pict>
+          <v:shapetype id="_x0000_t75" coordsize="21600,21600" o:spt="75" o:preferrelative="t" path="m@4@5l@4@11@9@11@9@5xe" filled="f" stroked="f">
+            <v:stroke joinstyle="miter"/>
+            <v:formulas>
+              <v:f eqn="if lineDrawn pixelLineWidth 0"/>
+              <v:f eqn="sum @0 1 0"/>
+              <v:f eqn="sum 0 0 @1"/>
+              <v:f eqn="prod @2 1 2"/>
+              <v:f eqn="prod @3 21600 pixelWidth"/>
+              <v:f eqn="prod @3 21600 pixelHeight"/>
+              <v:f eqn="sum @0 0 1"/>
+              <v:f eqn="prod @6 1 2"/>
+              <v:f eqn="prod @7 21600 pixelWidth"/>
+              <v:f eqn="sum @8 21600 0"/>
+              <v:f eqn="prod @7 21600 pixelHeight"/>
+              <v:f eqn="sum @10 21600 0"/>
+            </v:formulas>
+            <v:path o:extrusionok="f" gradientshapeok="t" o:connecttype="rect"/>
+            <o:lock v:ext="edit" aspectratio="t"/>
+          </v:shapetype>
+          <v:shape id="_x0000_i1025" type="#_x0000_t75" style="width:453.3pt;height:62pt">
+            <v:imagedata r:id="rId4" o:title="zad3"/>
+          </v:shape>
+        </w:pict>
+      </w:r>
+    </w:p>
+    <w:p>
+      <w:r>
+        <w:t>Zalety:</w:t>
+      </w:r>
+    </w:p>
+    <w:p>
+      <w:r>
+        <w:t>-Dane przesyłane przez użytkownika mogą zostać zapisane do bazy danych.</w:t>
+      </w:r>
+    </w:p>
+    <w:p>
+      <w:r>
+        <w:t xml:space="preserve">- </w:t>
+      </w:r>
+    </w:p>
+    <w:p>
+      <w:r>
+        <w:pict>
+          <v:shape id="_x0000_i1026" type="#_x0000_t75" style="width:453.3pt;height:52.6pt">
+            <v:imagedata r:id="rId5" o:title="zad4"/>
+          </v:shape>
+        </w:pict>
+      </w:r>
+    </w:p>
+    <w:p>
+      <w:r>
+        <w:pict>
+          <v:shape id="_x0000_i1027" type="#_x0000_t75" style="width:452.65pt;height:296.75pt">
+            <v:imagedata r:id="rId6" o:title="zad3"/>
+          </v:shape>
+        </w:pict>
+      </w:r>
+    </w:p>
     <w:sectPr>
       <w:pgSz w:w="11906" w:h="16838"/>
       <w:pgMar w:top="1417" w:right="1417" w:bottom="1417" w:left="1417" w:header="708" w:footer="708" w:gutter="0"/>

</xml_diff>

<commit_message>
ostatni commit na dzis
</commit_message>
<xml_diff>
--- a/Desktop/zadaniadodatkowe.docx
+++ b/Desktop/zadaniadodatkowe.docx
@@ -663,7 +663,7 @@
       </w:pPr>
       <w:r>
         <w:pict>
-          <v:shape id="_x0000_i1043" type="#_x0000_t75" style="width:453.3pt;height:147.15pt">
+          <v:shape id="_x0000_i1041" type="#_x0000_t75" style="width:453.3pt;height:147.15pt">
             <v:imagedata r:id="rId21" o:title="polecenie"/>
           </v:shape>
         </w:pict>
@@ -690,7 +690,7 @@
       </w:pPr>
       <w:r>
         <w:pict>
-          <v:shape id="_x0000_i1041" type="#_x0000_t75" style="width:453.3pt;height:55.7pt">
+          <v:shape id="_x0000_i1042" type="#_x0000_t75" style="width:453.3pt;height:55.7pt">
             <v:imagedata r:id="rId22" o:title="2222"/>
           </v:shape>
         </w:pict>
@@ -708,8 +708,111 @@
       <w:r>
         <w:lastRenderedPageBreak/>
         <w:pict>
-          <v:shape id="_x0000_i1042" type="#_x0000_t75" style="width:408.85pt;height:125.2pt">
+          <v:shape id="_x0000_i1043" type="#_x0000_t75" style="width:408.85pt;height:125.2pt">
             <v:imagedata r:id="rId23" o:title="11111"/>
+          </v:shape>
+        </w:pict>
+      </w:r>
+    </w:p>
+    <w:p>
+      <w:pPr>
+        <w:pStyle w:val="Akapitzlist"/>
+        <w:tabs>
+          <w:tab w:val="left" w:pos="3456"/>
+        </w:tabs>
+        <w:ind w:left="1080"/>
+        <w:jc w:val="both"/>
+      </w:pPr>
+      <w:r>
+        <w:pict>
+          <v:shape id="_x0000_i1044" type="#_x0000_t75" style="width:453.3pt;height:150.25pt">
+            <v:imagedata r:id="rId24" o:title="polecenie"/>
+          </v:shape>
+        </w:pict>
+      </w:r>
+    </w:p>
+    <w:p>
+      <w:pPr>
+        <w:pStyle w:val="Akapitzlist"/>
+        <w:tabs>
+          <w:tab w:val="left" w:pos="3456"/>
+        </w:tabs>
+        <w:ind w:left="1080"/>
+        <w:jc w:val="both"/>
+      </w:pPr>
+      <w:r>
+        <w:pict>
+          <v:shape id="_x0000_i1045" type="#_x0000_t75" style="width:453.3pt;height:293pt">
+            <v:imagedata r:id="rId25" o:title="qqqq"/>
+          </v:shape>
+        </w:pict>
+      </w:r>
+    </w:p>
+    <w:p>
+      <w:pPr>
+        <w:pStyle w:val="Akapitzlist"/>
+        <w:tabs>
+          <w:tab w:val="left" w:pos="3456"/>
+        </w:tabs>
+        <w:ind w:left="1080"/>
+        <w:jc w:val="both"/>
+      </w:pPr>
+      <w:r>
+        <w:pict>
+          <v:shape id="_x0000_i1046" type="#_x0000_t75" style="width:453.3pt;height:95.15pt">
+            <v:imagedata r:id="rId26" o:title="q2"/>
+          </v:shape>
+        </w:pict>
+      </w:r>
+    </w:p>
+    <w:p>
+      <w:pPr>
+        <w:pStyle w:val="Akapitzlist"/>
+        <w:tabs>
+          <w:tab w:val="left" w:pos="3456"/>
+        </w:tabs>
+        <w:ind w:left="1080"/>
+        <w:jc w:val="both"/>
+      </w:pPr>
+      <w:r>
+        <w:lastRenderedPageBreak/>
+        <w:pict>
+          <v:shape id="_x0000_i1047" type="#_x0000_t75" style="width:453.3pt;height:155.25pt">
+            <v:imagedata r:id="rId27" o:title="6"/>
+          </v:shape>
+        </w:pict>
+      </w:r>
+    </w:p>
+    <w:p>
+      <w:pPr>
+        <w:pStyle w:val="Akapitzlist"/>
+        <w:tabs>
+          <w:tab w:val="left" w:pos="3456"/>
+        </w:tabs>
+        <w:ind w:left="1080"/>
+        <w:jc w:val="both"/>
+      </w:pPr>
+      <w:r>
+        <w:pict>
+          <v:shape id="_x0000_i1048" type="#_x0000_t75" style="width:453.3pt;height:155.9pt">
+            <v:imagedata r:id="rId28" o:title="last"/>
+          </v:shape>
+        </w:pict>
+      </w:r>
+    </w:p>
+    <w:p>
+      <w:pPr>
+        <w:pStyle w:val="Akapitzlist"/>
+        <w:tabs>
+          <w:tab w:val="left" w:pos="3456"/>
+        </w:tabs>
+        <w:ind w:left="1080"/>
+        <w:jc w:val="both"/>
+      </w:pPr>
+      <w:r>
+        <w:pict>
+          <v:shape id="_x0000_i1049" type="#_x0000_t75" style="width:186.55pt;height:259.85pt">
+            <v:imagedata r:id="rId29" o:title="zrobione"/>
           </v:shape>
         </w:pict>
       </w:r>

</xml_diff>